<commit_message>
add BizLogc layer, more tests, more functionality
</commit_message>
<xml_diff>
--- a/Study/W3- HTML + CSS.docx
+++ b/Study/W3- HTML + CSS.docx
@@ -17,21 +17,7 @@
         <w:rPr>
           <w:rFonts w:asciiTheme="majorBidi" w:hAnsiTheme="majorBidi" w:cstheme="majorBidi"/>
         </w:rPr>
-        <w:t xml:space="preserve">HTML = </w:t>
-      </w:r>
-      <w:proofErr w:type="spellStart"/>
-      <w:r>
-        <w:rPr>
-          <w:rFonts w:asciiTheme="majorBidi" w:hAnsiTheme="majorBidi" w:cstheme="majorBidi"/>
-        </w:rPr>
-        <w:t>HyperText</w:t>
-      </w:r>
-      <w:proofErr w:type="spellEnd"/>
-      <w:r>
-        <w:rPr>
-          <w:rFonts w:asciiTheme="majorBidi" w:hAnsiTheme="majorBidi" w:cstheme="majorBidi"/>
-        </w:rPr>
-        <w:t xml:space="preserve"> Markup Language</w:t>
+        <w:t>HTML = HyperText Markup Language</w:t>
       </w:r>
     </w:p>
     <w:p>
@@ -251,13 +237,7 @@
         <w:rPr>
           <w:rFonts w:asciiTheme="majorBidi" w:hAnsiTheme="majorBidi" w:cstheme="majorBidi"/>
         </w:rPr>
-        <w:t>&gt;</w:t>
-      </w:r>
-      <w:r>
-        <w:rPr>
-          <w:rFonts w:asciiTheme="majorBidi" w:hAnsiTheme="majorBidi" w:cstheme="majorBidi"/>
-        </w:rPr>
-        <w:t>&lt;HEAD&gt;</w:t>
+        <w:t>&gt;&lt;HEAD&gt;</w:t>
       </w:r>
     </w:p>
     <w:p>
@@ -287,13 +267,7 @@
         <w:rPr>
           <w:rFonts w:asciiTheme="majorBidi" w:hAnsiTheme="majorBidi" w:cstheme="majorBidi"/>
         </w:rPr>
-        <w:t>&gt;</w:t>
-      </w:r>
-      <w:r>
-        <w:rPr>
-          <w:rFonts w:asciiTheme="majorBidi" w:hAnsiTheme="majorBidi" w:cstheme="majorBidi"/>
-        </w:rPr>
-        <w:t>&lt;BODY&gt;</w:t>
+        <w:t>&gt;&lt;BODY&gt;</w:t>
       </w:r>
     </w:p>
     <w:p>
@@ -477,7 +451,19 @@
         <w:rPr>
           <w:rFonts w:asciiTheme="majorBidi" w:hAnsiTheme="majorBidi" w:cstheme="majorBidi"/>
         </w:rPr>
-        <w:t xml:space="preserve"> to HTM</w:t>
+        <w:t xml:space="preserve"> </w:t>
+      </w:r>
+      <w:r>
+        <w:rPr>
+          <w:rFonts w:asciiTheme="majorBidi" w:hAnsiTheme="majorBidi" w:cstheme="majorBidi"/>
+        </w:rPr>
+        <w:t xml:space="preserve">(style) </w:t>
+      </w:r>
+      <w:r>
+        <w:rPr>
+          <w:rFonts w:asciiTheme="majorBidi" w:hAnsiTheme="majorBidi" w:cstheme="majorBidi"/>
+        </w:rPr>
+        <w:t>to HTM</w:t>
       </w:r>
       <w:r>
         <w:rPr>
@@ -485,13 +471,1267 @@
         </w:rPr>
         <w:t>L</w:t>
       </w:r>
-    </w:p>
-    <w:p>
-      <w:pPr>
-        <w:rPr>
-          <w:rFonts w:asciiTheme="majorBidi" w:hAnsiTheme="majorBidi" w:cstheme="majorBidi"/>
-        </w:rPr>
-      </w:pPr>
+      <w:r>
+        <w:rPr>
+          <w:rFonts w:asciiTheme="majorBidi" w:hAnsiTheme="majorBidi" w:cstheme="majorBidi"/>
+        </w:rPr>
+        <w:t xml:space="preserve"> webpages</w:t>
+      </w:r>
+    </w:p>
+    <w:p>
+      <w:pPr>
+        <w:pStyle w:val="ListParagraph"/>
+        <w:numPr>
+          <w:ilvl w:val="2"/>
+          <w:numId w:val="1"/>
+        </w:numPr>
+        <w:rPr>
+          <w:rFonts w:asciiTheme="majorBidi" w:hAnsiTheme="majorBidi" w:cstheme="majorBidi"/>
+        </w:rPr>
+      </w:pPr>
+      <w:r>
+        <w:rPr>
+          <w:rFonts w:asciiTheme="majorBidi" w:hAnsiTheme="majorBidi" w:cstheme="majorBidi"/>
+        </w:rPr>
+        <w:t>Properties</w:t>
+      </w:r>
+    </w:p>
+    <w:p>
+      <w:pPr>
+        <w:pStyle w:val="ListParagraph"/>
+        <w:numPr>
+          <w:ilvl w:val="3"/>
+          <w:numId w:val="1"/>
+        </w:numPr>
+        <w:rPr>
+          <w:rFonts w:asciiTheme="majorBidi" w:hAnsiTheme="majorBidi" w:cstheme="majorBidi"/>
+        </w:rPr>
+      </w:pPr>
+      <w:r>
+        <w:rPr>
+          <w:rFonts w:asciiTheme="majorBidi" w:hAnsiTheme="majorBidi" w:cstheme="majorBidi"/>
+        </w:rPr>
+        <w:t>Styling precedence based on “ways to style”: Inline &gt; Internal &gt; External &gt; Browser default</w:t>
+      </w:r>
+    </w:p>
+    <w:p>
+      <w:pPr>
+        <w:pStyle w:val="ListParagraph"/>
+        <w:numPr>
+          <w:ilvl w:val="3"/>
+          <w:numId w:val="1"/>
+        </w:numPr>
+        <w:rPr>
+          <w:rFonts w:asciiTheme="majorBidi" w:hAnsiTheme="majorBidi" w:cstheme="majorBidi"/>
+        </w:rPr>
+      </w:pPr>
+      <w:r>
+        <w:rPr>
+          <w:rFonts w:asciiTheme="majorBidi" w:hAnsiTheme="majorBidi" w:cstheme="majorBidi"/>
+        </w:rPr>
+        <w:t>3 ways to style (in order from best practice to ‘worst’)</w:t>
+      </w:r>
+    </w:p>
+    <w:p>
+      <w:pPr>
+        <w:pStyle w:val="ListParagraph"/>
+        <w:numPr>
+          <w:ilvl w:val="3"/>
+          <w:numId w:val="1"/>
+        </w:numPr>
+        <w:rPr>
+          <w:rFonts w:asciiTheme="majorBidi" w:hAnsiTheme="majorBidi" w:cstheme="majorBidi"/>
+        </w:rPr>
+      </w:pPr>
+      <w:r>
+        <w:rPr>
+          <w:rFonts w:asciiTheme="majorBidi" w:hAnsiTheme="majorBidi" w:cstheme="majorBidi"/>
+        </w:rPr>
+        <w:t>External</w:t>
+      </w:r>
+      <w:r>
+        <w:rPr>
+          <w:rFonts w:asciiTheme="majorBidi" w:hAnsiTheme="majorBidi" w:cstheme="majorBidi"/>
+        </w:rPr>
+        <w:t xml:space="preserve"> = includes a reference to a .css file inside the &lt;head&gt;</w:t>
+      </w:r>
+      <w:r>
+        <w:rPr>
+          <w:rFonts w:asciiTheme="majorBidi" w:hAnsiTheme="majorBidi" w:cstheme="majorBidi"/>
+        </w:rPr>
+        <w:tab/>
+      </w:r>
+    </w:p>
+    <w:p>
+      <w:pPr>
+        <w:pStyle w:val="ListParagraph"/>
+        <w:numPr>
+          <w:ilvl w:val="4"/>
+          <w:numId w:val="1"/>
+        </w:numPr>
+        <w:rPr>
+          <w:rFonts w:asciiTheme="majorBidi" w:hAnsiTheme="majorBidi" w:cstheme="majorBidi"/>
+        </w:rPr>
+      </w:pPr>
+      <w:r>
+        <w:rPr>
+          <w:rFonts w:asciiTheme="majorBidi" w:hAnsiTheme="majorBidi" w:cstheme="majorBidi"/>
+        </w:rPr>
+        <w:t>Separation of concerns by separating styling from structure</w:t>
+      </w:r>
+    </w:p>
+    <w:p>
+      <w:pPr>
+        <w:pStyle w:val="ListParagraph"/>
+        <w:numPr>
+          <w:ilvl w:val="4"/>
+          <w:numId w:val="1"/>
+        </w:numPr>
+        <w:rPr>
+          <w:rFonts w:asciiTheme="majorBidi" w:hAnsiTheme="majorBidi" w:cstheme="majorBidi"/>
+        </w:rPr>
+      </w:pPr>
+      <w:r>
+        <w:rPr>
+          <w:rFonts w:asciiTheme="majorBidi" w:hAnsiTheme="majorBidi" w:cstheme="majorBidi"/>
+        </w:rPr>
+        <w:t>Reusability</w:t>
+      </w:r>
+    </w:p>
+    <w:p>
+      <w:pPr>
+        <w:pStyle w:val="ListParagraph"/>
+        <w:numPr>
+          <w:ilvl w:val="4"/>
+          <w:numId w:val="1"/>
+        </w:numPr>
+        <w:rPr>
+          <w:rFonts w:asciiTheme="majorBidi" w:hAnsiTheme="majorBidi" w:cstheme="majorBidi"/>
+        </w:rPr>
+      </w:pPr>
+      <w:r>
+        <w:rPr>
+          <w:rFonts w:asciiTheme="majorBidi" w:hAnsiTheme="majorBidi" w:cstheme="majorBidi"/>
+        </w:rPr>
+        <w:t>Centralization of styling</w:t>
+      </w:r>
+    </w:p>
+    <w:p>
+      <w:pPr>
+        <w:pStyle w:val="ListParagraph"/>
+        <w:numPr>
+          <w:ilvl w:val="4"/>
+          <w:numId w:val="1"/>
+        </w:numPr>
+        <w:rPr>
+          <w:rFonts w:asciiTheme="majorBidi" w:hAnsiTheme="majorBidi" w:cstheme="majorBidi"/>
+        </w:rPr>
+      </w:pPr>
+      <w:r>
+        <w:rPr>
+          <w:rFonts w:asciiTheme="majorBidi" w:hAnsiTheme="majorBidi" w:cstheme="majorBidi"/>
+        </w:rPr>
+        <w:t xml:space="preserve">Improves developer readability </w:t>
+      </w:r>
+      <w:r>
+        <w:rPr>
+          <w:rFonts w:asciiTheme="majorBidi" w:hAnsiTheme="majorBidi" w:cstheme="majorBidi"/>
+        </w:rPr>
+        <w:t>by reducing cluttering</w:t>
+      </w:r>
+    </w:p>
+    <w:p>
+      <w:pPr>
+        <w:pStyle w:val="ListParagraph"/>
+        <w:numPr>
+          <w:ilvl w:val="3"/>
+          <w:numId w:val="1"/>
+        </w:numPr>
+        <w:rPr>
+          <w:rFonts w:asciiTheme="majorBidi" w:hAnsiTheme="majorBidi" w:cstheme="majorBidi"/>
+        </w:rPr>
+      </w:pPr>
+      <w:r>
+        <w:rPr>
+          <w:rFonts w:asciiTheme="majorBidi" w:hAnsiTheme="majorBidi" w:cstheme="majorBidi"/>
+        </w:rPr>
+        <w:t>Internal</w:t>
+      </w:r>
+      <w:r>
+        <w:rPr>
+          <w:rFonts w:asciiTheme="majorBidi" w:hAnsiTheme="majorBidi" w:cstheme="majorBidi"/>
+        </w:rPr>
+        <w:t xml:space="preserve"> = styling is defined in a style element inside the &lt;head&gt;</w:t>
+      </w:r>
+    </w:p>
+    <w:p>
+      <w:pPr>
+        <w:pStyle w:val="ListParagraph"/>
+        <w:numPr>
+          <w:ilvl w:val="3"/>
+          <w:numId w:val="1"/>
+        </w:numPr>
+        <w:rPr>
+          <w:rFonts w:asciiTheme="majorBidi" w:hAnsiTheme="majorBidi" w:cstheme="majorBidi"/>
+        </w:rPr>
+      </w:pPr>
+      <w:r>
+        <w:rPr>
+          <w:rFonts w:asciiTheme="majorBidi" w:hAnsiTheme="majorBidi" w:cstheme="majorBidi"/>
+        </w:rPr>
+        <w:t>Inline</w:t>
+      </w:r>
+      <w:r>
+        <w:rPr>
+          <w:rFonts w:asciiTheme="majorBidi" w:hAnsiTheme="majorBidi" w:cstheme="majorBidi"/>
+        </w:rPr>
+        <w:t xml:space="preserve"> = styling is applied to each element </w:t>
+      </w:r>
+      <w:r>
+        <w:rPr>
+          <w:rFonts w:asciiTheme="majorBidi" w:hAnsiTheme="majorBidi" w:cstheme="majorBidi"/>
+        </w:rPr>
+        <w:t xml:space="preserve">via a </w:t>
+      </w:r>
+      <w:r>
+        <w:rPr>
+          <w:rFonts w:asciiTheme="majorBidi" w:hAnsiTheme="majorBidi" w:cstheme="majorBidi"/>
+          <w:b/>
+          <w:bCs/>
+        </w:rPr>
+        <w:t>style attritbute</w:t>
+      </w:r>
+    </w:p>
+    <w:p>
+      <w:pPr>
+        <w:pStyle w:val="ListParagraph"/>
+        <w:numPr>
+          <w:ilvl w:val="2"/>
+          <w:numId w:val="1"/>
+        </w:numPr>
+        <w:rPr>
+          <w:rFonts w:asciiTheme="majorBidi" w:hAnsiTheme="majorBidi" w:cstheme="majorBidi"/>
+        </w:rPr>
+      </w:pPr>
+      <w:r>
+        <w:rPr>
+          <w:rFonts w:asciiTheme="majorBidi" w:hAnsiTheme="majorBidi" w:cstheme="majorBidi"/>
+        </w:rPr>
+        <w:t>Str</w:t>
+      </w:r>
+    </w:p>
+    <w:p>
+      <w:pPr>
+        <w:pStyle w:val="ListParagraph"/>
+        <w:numPr>
+          <w:ilvl w:val="3"/>
+          <w:numId w:val="1"/>
+        </w:numPr>
+        <w:rPr>
+          <w:rFonts w:asciiTheme="majorBidi" w:hAnsiTheme="majorBidi" w:cstheme="majorBidi"/>
+        </w:rPr>
+      </w:pPr>
+      <w:r>
+        <w:rPr>
+          <w:rFonts w:asciiTheme="majorBidi" w:hAnsiTheme="majorBidi" w:cstheme="majorBidi"/>
+        </w:rPr>
+        <w:t>Adds style and flavor to the</w:t>
+      </w:r>
+      <w:r>
+        <w:rPr>
+          <w:rFonts w:asciiTheme="majorBidi" w:hAnsiTheme="majorBidi" w:cstheme="majorBidi"/>
+        </w:rPr>
+        <w:t xml:space="preserve"> HTML pages</w:t>
+      </w:r>
+    </w:p>
+    <w:p>
+      <w:pPr>
+        <w:pStyle w:val="ListParagraph"/>
+        <w:numPr>
+          <w:ilvl w:val="2"/>
+          <w:numId w:val="1"/>
+        </w:numPr>
+        <w:rPr>
+          <w:rFonts w:asciiTheme="majorBidi" w:hAnsiTheme="majorBidi" w:cstheme="majorBidi"/>
+        </w:rPr>
+      </w:pPr>
+      <w:r>
+        <w:rPr>
+          <w:rFonts w:asciiTheme="majorBidi" w:hAnsiTheme="majorBidi" w:cstheme="majorBidi"/>
+        </w:rPr>
+        <w:t>Li</w:t>
+      </w:r>
+      <w:r>
+        <w:rPr>
+          <w:rFonts w:asciiTheme="majorBidi" w:hAnsiTheme="majorBidi" w:cstheme="majorBidi"/>
+        </w:rPr>
+        <w:t>m</w:t>
+      </w:r>
+    </w:p>
+    <w:p>
+      <w:pPr>
+        <w:pStyle w:val="ListParagraph"/>
+        <w:numPr>
+          <w:ilvl w:val="1"/>
+          <w:numId w:val="1"/>
+        </w:numPr>
+        <w:rPr>
+          <w:rFonts w:asciiTheme="majorBidi" w:hAnsiTheme="majorBidi" w:cstheme="majorBidi"/>
+        </w:rPr>
+      </w:pPr>
+      <w:r>
+        <w:rPr>
+          <w:rFonts w:asciiTheme="majorBidi" w:hAnsiTheme="majorBidi" w:cstheme="majorBidi"/>
+        </w:rPr>
+        <w:t>Syntax</w:t>
+      </w:r>
+    </w:p>
+    <w:p>
+      <w:pPr>
+        <w:pStyle w:val="ListParagraph"/>
+        <w:numPr>
+          <w:ilvl w:val="2"/>
+          <w:numId w:val="1"/>
+        </w:numPr>
+        <w:rPr>
+          <w:rFonts w:asciiTheme="majorBidi" w:hAnsiTheme="majorBidi" w:cstheme="majorBidi"/>
+        </w:rPr>
+      </w:pPr>
+      <w:r>
+        <w:rPr>
+          <w:rFonts w:asciiTheme="majorBidi" w:hAnsiTheme="majorBidi" w:cstheme="majorBidi"/>
+        </w:rPr>
+        <w:t xml:space="preserve">Selector </w:t>
+      </w:r>
+    </w:p>
+    <w:p>
+      <w:pPr>
+        <w:pStyle w:val="ListParagraph"/>
+        <w:numPr>
+          <w:ilvl w:val="2"/>
+          <w:numId w:val="1"/>
+        </w:numPr>
+        <w:rPr>
+          <w:rFonts w:asciiTheme="majorBidi" w:hAnsiTheme="majorBidi" w:cstheme="majorBidi"/>
+        </w:rPr>
+      </w:pPr>
+      <w:r>
+        <w:rPr>
+          <w:rFonts w:asciiTheme="majorBidi" w:hAnsiTheme="majorBidi" w:cstheme="majorBidi"/>
+        </w:rPr>
+        <w:t>Declaration</w:t>
+      </w:r>
+    </w:p>
+    <w:p>
+      <w:pPr>
+        <w:pStyle w:val="ListParagraph"/>
+        <w:numPr>
+          <w:ilvl w:val="2"/>
+          <w:numId w:val="1"/>
+        </w:numPr>
+        <w:rPr>
+          <w:rFonts w:asciiTheme="majorBidi" w:hAnsiTheme="majorBidi" w:cstheme="majorBidi"/>
+        </w:rPr>
+      </w:pPr>
+      <w:r>
+        <w:rPr>
+          <w:rFonts w:asciiTheme="majorBidi" w:hAnsiTheme="majorBidi" w:cstheme="majorBidi"/>
+        </w:rPr>
+        <w:t>Properties</w:t>
+      </w:r>
+    </w:p>
+    <w:p>
+      <w:pPr>
+        <w:pStyle w:val="ListParagraph"/>
+        <w:numPr>
+          <w:ilvl w:val="2"/>
+          <w:numId w:val="1"/>
+        </w:numPr>
+        <w:rPr>
+          <w:rFonts w:asciiTheme="majorBidi" w:hAnsiTheme="majorBidi" w:cstheme="majorBidi"/>
+        </w:rPr>
+      </w:pPr>
+      <w:r>
+        <w:rPr>
+          <w:rFonts w:asciiTheme="majorBidi" w:hAnsiTheme="majorBidi" w:cstheme="majorBidi"/>
+        </w:rPr>
+        <w:t>Value</w:t>
+      </w:r>
+    </w:p>
+    <w:p>
+      <w:pPr>
+        <w:pStyle w:val="ListParagraph"/>
+        <w:numPr>
+          <w:ilvl w:val="2"/>
+          <w:numId w:val="1"/>
+        </w:numPr>
+        <w:rPr>
+          <w:rFonts w:asciiTheme="majorBidi" w:hAnsiTheme="majorBidi" w:cstheme="majorBidi"/>
+        </w:rPr>
+      </w:pPr>
+      <w:r>
+        <w:rPr>
+          <w:rFonts w:asciiTheme="majorBidi" w:hAnsiTheme="majorBidi" w:cstheme="majorBidi"/>
+        </w:rPr>
+        <w:t>Statements</w:t>
+      </w:r>
+    </w:p>
+    <w:p>
+      <w:pPr>
+        <w:pStyle w:val="ListParagraph"/>
+        <w:numPr>
+          <w:ilvl w:val="1"/>
+          <w:numId w:val="1"/>
+        </w:numPr>
+        <w:rPr>
+          <w:rFonts w:asciiTheme="majorBidi" w:hAnsiTheme="majorBidi" w:cstheme="majorBidi"/>
+        </w:rPr>
+      </w:pPr>
+      <w:r>
+        <w:rPr>
+          <w:rFonts w:asciiTheme="majorBidi" w:hAnsiTheme="majorBidi" w:cstheme="majorBidi"/>
+        </w:rPr>
+        <w:t>Selectors</w:t>
+      </w:r>
+    </w:p>
+    <w:p>
+      <w:pPr>
+        <w:pStyle w:val="ListParagraph"/>
+        <w:numPr>
+          <w:ilvl w:val="2"/>
+          <w:numId w:val="1"/>
+        </w:numPr>
+        <w:rPr>
+          <w:rFonts w:asciiTheme="majorBidi" w:hAnsiTheme="majorBidi" w:cstheme="majorBidi"/>
+        </w:rPr>
+      </w:pPr>
+      <w:r>
+        <w:rPr>
+          <w:rFonts w:asciiTheme="majorBidi" w:hAnsiTheme="majorBidi" w:cstheme="majorBidi"/>
+        </w:rPr>
+        <w:t>Properties</w:t>
+      </w:r>
+    </w:p>
+    <w:p>
+      <w:pPr>
+        <w:pStyle w:val="ListParagraph"/>
+        <w:numPr>
+          <w:ilvl w:val="2"/>
+          <w:numId w:val="1"/>
+        </w:numPr>
+        <w:rPr>
+          <w:rFonts w:asciiTheme="majorBidi" w:hAnsiTheme="majorBidi" w:cstheme="majorBidi"/>
+        </w:rPr>
+      </w:pPr>
+      <w:r>
+        <w:rPr>
+          <w:rFonts w:asciiTheme="majorBidi" w:hAnsiTheme="majorBidi" w:cstheme="majorBidi"/>
+        </w:rPr>
+        <w:t>Str</w:t>
+      </w:r>
+    </w:p>
+    <w:p>
+      <w:pPr>
+        <w:pStyle w:val="ListParagraph"/>
+        <w:numPr>
+          <w:ilvl w:val="2"/>
+          <w:numId w:val="1"/>
+        </w:numPr>
+        <w:rPr>
+          <w:rFonts w:asciiTheme="majorBidi" w:hAnsiTheme="majorBidi" w:cstheme="majorBidi"/>
+        </w:rPr>
+      </w:pPr>
+      <w:r>
+        <w:rPr>
+          <w:rFonts w:asciiTheme="majorBidi" w:hAnsiTheme="majorBidi" w:cstheme="majorBidi"/>
+        </w:rPr>
+        <w:t>Lim</w:t>
+      </w:r>
+    </w:p>
+    <w:p>
+      <w:pPr>
+        <w:pStyle w:val="ListParagraph"/>
+        <w:numPr>
+          <w:ilvl w:val="1"/>
+          <w:numId w:val="1"/>
+        </w:numPr>
+        <w:rPr>
+          <w:rFonts w:asciiTheme="majorBidi" w:hAnsiTheme="majorBidi" w:cstheme="majorBidi"/>
+        </w:rPr>
+      </w:pPr>
+      <w:r>
+        <w:rPr>
+          <w:rFonts w:asciiTheme="majorBidi" w:hAnsiTheme="majorBidi" w:cstheme="majorBidi"/>
+        </w:rPr>
+        <w:t>Inheritance</w:t>
+      </w:r>
+    </w:p>
+    <w:p>
+      <w:pPr>
+        <w:pStyle w:val="ListParagraph"/>
+        <w:numPr>
+          <w:ilvl w:val="2"/>
+          <w:numId w:val="1"/>
+        </w:numPr>
+        <w:rPr>
+          <w:rFonts w:asciiTheme="majorBidi" w:hAnsiTheme="majorBidi" w:cstheme="majorBidi"/>
+        </w:rPr>
+      </w:pPr>
+      <w:r>
+        <w:rPr>
+          <w:rFonts w:asciiTheme="majorBidi" w:hAnsiTheme="majorBidi" w:cstheme="majorBidi"/>
+        </w:rPr>
+        <w:t>Properties</w:t>
+      </w:r>
+    </w:p>
+    <w:p>
+      <w:pPr>
+        <w:pStyle w:val="ListParagraph"/>
+        <w:numPr>
+          <w:ilvl w:val="2"/>
+          <w:numId w:val="1"/>
+        </w:numPr>
+        <w:rPr>
+          <w:rFonts w:asciiTheme="majorBidi" w:hAnsiTheme="majorBidi" w:cstheme="majorBidi"/>
+        </w:rPr>
+      </w:pPr>
+      <w:r>
+        <w:rPr>
+          <w:rFonts w:asciiTheme="majorBidi" w:hAnsiTheme="majorBidi" w:cstheme="majorBidi"/>
+        </w:rPr>
+        <w:t>Str</w:t>
+      </w:r>
+    </w:p>
+    <w:p>
+      <w:pPr>
+        <w:pStyle w:val="ListParagraph"/>
+        <w:numPr>
+          <w:ilvl w:val="2"/>
+          <w:numId w:val="1"/>
+        </w:numPr>
+        <w:rPr>
+          <w:rFonts w:asciiTheme="majorBidi" w:hAnsiTheme="majorBidi" w:cstheme="majorBidi"/>
+        </w:rPr>
+      </w:pPr>
+      <w:r>
+        <w:rPr>
+          <w:rFonts w:asciiTheme="majorBidi" w:hAnsiTheme="majorBidi" w:cstheme="majorBidi"/>
+        </w:rPr>
+        <w:t>Lim</w:t>
+      </w:r>
+    </w:p>
+    <w:p>
+      <w:pPr>
+        <w:pStyle w:val="ListParagraph"/>
+        <w:numPr>
+          <w:ilvl w:val="1"/>
+          <w:numId w:val="1"/>
+        </w:numPr>
+        <w:rPr>
+          <w:rFonts w:asciiTheme="majorBidi" w:hAnsiTheme="majorBidi" w:cstheme="majorBidi"/>
+        </w:rPr>
+      </w:pPr>
+      <w:r>
+        <w:rPr>
+          <w:rFonts w:asciiTheme="majorBidi" w:hAnsiTheme="majorBidi" w:cstheme="majorBidi"/>
+        </w:rPr>
+        <w:t>Colors</w:t>
+      </w:r>
+    </w:p>
+    <w:p>
+      <w:pPr>
+        <w:pStyle w:val="ListParagraph"/>
+        <w:numPr>
+          <w:ilvl w:val="2"/>
+          <w:numId w:val="1"/>
+        </w:numPr>
+        <w:rPr>
+          <w:rFonts w:asciiTheme="majorBidi" w:hAnsiTheme="majorBidi" w:cstheme="majorBidi"/>
+        </w:rPr>
+      </w:pPr>
+      <w:r>
+        <w:rPr>
+          <w:rFonts w:asciiTheme="majorBidi" w:hAnsiTheme="majorBidi" w:cstheme="majorBidi"/>
+        </w:rPr>
+        <w:t>Properties</w:t>
+      </w:r>
+    </w:p>
+    <w:p>
+      <w:pPr>
+        <w:pStyle w:val="ListParagraph"/>
+        <w:numPr>
+          <w:ilvl w:val="2"/>
+          <w:numId w:val="1"/>
+        </w:numPr>
+        <w:rPr>
+          <w:rFonts w:asciiTheme="majorBidi" w:hAnsiTheme="majorBidi" w:cstheme="majorBidi"/>
+        </w:rPr>
+      </w:pPr>
+      <w:r>
+        <w:rPr>
+          <w:rFonts w:asciiTheme="majorBidi" w:hAnsiTheme="majorBidi" w:cstheme="majorBidi"/>
+        </w:rPr>
+        <w:t>Str</w:t>
+      </w:r>
+    </w:p>
+    <w:p>
+      <w:pPr>
+        <w:pStyle w:val="ListParagraph"/>
+        <w:numPr>
+          <w:ilvl w:val="2"/>
+          <w:numId w:val="1"/>
+        </w:numPr>
+        <w:rPr>
+          <w:rFonts w:asciiTheme="majorBidi" w:hAnsiTheme="majorBidi" w:cstheme="majorBidi"/>
+        </w:rPr>
+      </w:pPr>
+      <w:r>
+        <w:rPr>
+          <w:rFonts w:asciiTheme="majorBidi" w:hAnsiTheme="majorBidi" w:cstheme="majorBidi"/>
+        </w:rPr>
+        <w:t>Lim</w:t>
+      </w:r>
+    </w:p>
+    <w:p>
+      <w:pPr>
+        <w:pStyle w:val="ListParagraph"/>
+        <w:numPr>
+          <w:ilvl w:val="1"/>
+          <w:numId w:val="1"/>
+        </w:numPr>
+        <w:rPr>
+          <w:rFonts w:asciiTheme="majorBidi" w:hAnsiTheme="majorBidi" w:cstheme="majorBidi"/>
+        </w:rPr>
+      </w:pPr>
+      <w:r>
+        <w:rPr>
+          <w:rFonts w:asciiTheme="majorBidi" w:hAnsiTheme="majorBidi" w:cstheme="majorBidi"/>
+        </w:rPr>
+        <w:t>Units of Measurement</w:t>
+      </w:r>
+    </w:p>
+    <w:p>
+      <w:pPr>
+        <w:pStyle w:val="ListParagraph"/>
+        <w:numPr>
+          <w:ilvl w:val="2"/>
+          <w:numId w:val="1"/>
+        </w:numPr>
+        <w:rPr>
+          <w:rFonts w:asciiTheme="majorBidi" w:hAnsiTheme="majorBidi" w:cstheme="majorBidi"/>
+        </w:rPr>
+      </w:pPr>
+      <w:r>
+        <w:rPr>
+          <w:rFonts w:asciiTheme="majorBidi" w:hAnsiTheme="majorBidi" w:cstheme="majorBidi"/>
+        </w:rPr>
+        <w:lastRenderedPageBreak/>
+        <w:t>Properties</w:t>
+      </w:r>
+    </w:p>
+    <w:p>
+      <w:pPr>
+        <w:pStyle w:val="ListParagraph"/>
+        <w:numPr>
+          <w:ilvl w:val="2"/>
+          <w:numId w:val="1"/>
+        </w:numPr>
+        <w:rPr>
+          <w:rFonts w:asciiTheme="majorBidi" w:hAnsiTheme="majorBidi" w:cstheme="majorBidi"/>
+        </w:rPr>
+      </w:pPr>
+      <w:r>
+        <w:rPr>
+          <w:rFonts w:asciiTheme="majorBidi" w:hAnsiTheme="majorBidi" w:cstheme="majorBidi"/>
+        </w:rPr>
+        <w:t>Str</w:t>
+      </w:r>
+    </w:p>
+    <w:p>
+      <w:pPr>
+        <w:pStyle w:val="ListParagraph"/>
+        <w:numPr>
+          <w:ilvl w:val="2"/>
+          <w:numId w:val="1"/>
+        </w:numPr>
+        <w:rPr>
+          <w:rFonts w:asciiTheme="majorBidi" w:hAnsiTheme="majorBidi" w:cstheme="majorBidi"/>
+        </w:rPr>
+      </w:pPr>
+      <w:r>
+        <w:rPr>
+          <w:rFonts w:asciiTheme="majorBidi" w:hAnsiTheme="majorBidi" w:cstheme="majorBidi"/>
+        </w:rPr>
+        <w:t>Lim</w:t>
+      </w:r>
+    </w:p>
+    <w:p>
+      <w:pPr>
+        <w:pStyle w:val="ListParagraph"/>
+        <w:numPr>
+          <w:ilvl w:val="1"/>
+          <w:numId w:val="1"/>
+        </w:numPr>
+        <w:rPr>
+          <w:rFonts w:asciiTheme="majorBidi" w:hAnsiTheme="majorBidi" w:cstheme="majorBidi"/>
+        </w:rPr>
+      </w:pPr>
+      <w:r>
+        <w:rPr>
+          <w:rFonts w:asciiTheme="majorBidi" w:hAnsiTheme="majorBidi" w:cstheme="majorBidi"/>
+        </w:rPr>
+        <w:t>Specificity</w:t>
+      </w:r>
+    </w:p>
+    <w:p>
+      <w:pPr>
+        <w:pStyle w:val="ListParagraph"/>
+        <w:numPr>
+          <w:ilvl w:val="2"/>
+          <w:numId w:val="1"/>
+        </w:numPr>
+        <w:rPr>
+          <w:rFonts w:asciiTheme="majorBidi" w:hAnsiTheme="majorBidi" w:cstheme="majorBidi"/>
+        </w:rPr>
+      </w:pPr>
+      <w:r>
+        <w:rPr>
+          <w:rFonts w:asciiTheme="majorBidi" w:hAnsiTheme="majorBidi" w:cstheme="majorBidi"/>
+        </w:rPr>
+        <w:t>Properties</w:t>
+      </w:r>
+    </w:p>
+    <w:p>
+      <w:pPr>
+        <w:pStyle w:val="ListParagraph"/>
+        <w:numPr>
+          <w:ilvl w:val="2"/>
+          <w:numId w:val="1"/>
+        </w:numPr>
+        <w:rPr>
+          <w:rFonts w:asciiTheme="majorBidi" w:hAnsiTheme="majorBidi" w:cstheme="majorBidi"/>
+        </w:rPr>
+      </w:pPr>
+      <w:r>
+        <w:rPr>
+          <w:rFonts w:asciiTheme="majorBidi" w:hAnsiTheme="majorBidi" w:cstheme="majorBidi"/>
+        </w:rPr>
+        <w:t>Str</w:t>
+      </w:r>
+    </w:p>
+    <w:p>
+      <w:pPr>
+        <w:pStyle w:val="ListParagraph"/>
+        <w:numPr>
+          <w:ilvl w:val="2"/>
+          <w:numId w:val="1"/>
+        </w:numPr>
+        <w:rPr>
+          <w:rFonts w:asciiTheme="majorBidi" w:hAnsiTheme="majorBidi" w:cstheme="majorBidi"/>
+        </w:rPr>
+      </w:pPr>
+      <w:r>
+        <w:rPr>
+          <w:rFonts w:asciiTheme="majorBidi" w:hAnsiTheme="majorBidi" w:cstheme="majorBidi"/>
+        </w:rPr>
+        <w:t>Lim</w:t>
+      </w:r>
+    </w:p>
+    <w:p>
+      <w:pPr>
+        <w:pStyle w:val="ListParagraph"/>
+        <w:numPr>
+          <w:ilvl w:val="1"/>
+          <w:numId w:val="1"/>
+        </w:numPr>
+        <w:rPr>
+          <w:rFonts w:asciiTheme="majorBidi" w:hAnsiTheme="majorBidi" w:cstheme="majorBidi"/>
+        </w:rPr>
+      </w:pPr>
+      <w:r>
+        <w:rPr>
+          <w:rFonts w:asciiTheme="majorBidi" w:hAnsiTheme="majorBidi" w:cstheme="majorBidi"/>
+        </w:rPr>
+        <w:t>Pseudo</w:t>
+      </w:r>
+    </w:p>
+    <w:p>
+      <w:pPr>
+        <w:pStyle w:val="ListParagraph"/>
+        <w:numPr>
+          <w:ilvl w:val="2"/>
+          <w:numId w:val="1"/>
+        </w:numPr>
+        <w:rPr>
+          <w:rFonts w:asciiTheme="majorBidi" w:hAnsiTheme="majorBidi" w:cstheme="majorBidi"/>
+        </w:rPr>
+      </w:pPr>
+      <w:r>
+        <w:rPr>
+          <w:rFonts w:asciiTheme="majorBidi" w:hAnsiTheme="majorBidi" w:cstheme="majorBidi"/>
+        </w:rPr>
+        <w:t>PSelectors</w:t>
+      </w:r>
+    </w:p>
+    <w:p>
+      <w:pPr>
+        <w:pStyle w:val="ListParagraph"/>
+        <w:numPr>
+          <w:ilvl w:val="2"/>
+          <w:numId w:val="1"/>
+        </w:numPr>
+        <w:rPr>
+          <w:rFonts w:asciiTheme="majorBidi" w:hAnsiTheme="majorBidi" w:cstheme="majorBidi"/>
+        </w:rPr>
+      </w:pPr>
+      <w:r>
+        <w:rPr>
+          <w:rFonts w:asciiTheme="majorBidi" w:hAnsiTheme="majorBidi" w:cstheme="majorBidi"/>
+        </w:rPr>
+        <w:t>PClasses</w:t>
+      </w:r>
+      <w:r>
+        <w:rPr>
+          <w:rFonts w:asciiTheme="majorBidi" w:hAnsiTheme="majorBidi" w:cstheme="majorBidi"/>
+        </w:rPr>
+        <w:t xml:space="preserve"> = keyword at the end of a CSS selector to specify a style </w:t>
+      </w:r>
+      <w:r>
+        <w:rPr>
+          <w:rFonts w:asciiTheme="majorBidi" w:hAnsiTheme="majorBidi" w:cstheme="majorBidi"/>
+          <w:i/>
+          <w:iCs/>
+        </w:rPr>
+        <w:t>iff</w:t>
+      </w:r>
+      <w:r>
+        <w:rPr>
+          <w:rFonts w:asciiTheme="majorBidi" w:hAnsiTheme="majorBidi" w:cstheme="majorBidi"/>
+        </w:rPr>
+        <w:t xml:space="preserve"> the element is in a certain state</w:t>
+      </w:r>
+    </w:p>
+    <w:p>
+      <w:pPr>
+        <w:pStyle w:val="ListParagraph"/>
+        <w:numPr>
+          <w:ilvl w:val="3"/>
+          <w:numId w:val="1"/>
+        </w:numPr>
+        <w:rPr>
+          <w:rFonts w:asciiTheme="majorBidi" w:hAnsiTheme="majorBidi" w:cstheme="majorBidi"/>
+        </w:rPr>
+      </w:pPr>
+      <w:r>
+        <w:rPr>
+          <w:rFonts w:asciiTheme="majorBidi" w:hAnsiTheme="majorBidi" w:cstheme="majorBidi"/>
+        </w:rPr>
+        <w:t>Properties</w:t>
+      </w:r>
+    </w:p>
+    <w:p>
+      <w:pPr>
+        <w:pStyle w:val="ListParagraph"/>
+        <w:numPr>
+          <w:ilvl w:val="4"/>
+          <w:numId w:val="1"/>
+        </w:numPr>
+        <w:rPr>
+          <w:rFonts w:asciiTheme="majorBidi" w:hAnsiTheme="majorBidi" w:cstheme="majorBidi"/>
+        </w:rPr>
+      </w:pPr>
+      <w:r>
+        <w:rPr>
+          <w:rFonts w:asciiTheme="majorBidi" w:hAnsiTheme="majorBidi" w:cstheme="majorBidi"/>
+        </w:rPr>
+        <w:t>30+ pseudo classes</w:t>
+      </w:r>
+    </w:p>
+    <w:p>
+      <w:pPr>
+        <w:pStyle w:val="ListParagraph"/>
+        <w:numPr>
+          <w:ilvl w:val="3"/>
+          <w:numId w:val="1"/>
+        </w:numPr>
+        <w:rPr>
+          <w:rFonts w:asciiTheme="majorBidi" w:hAnsiTheme="majorBidi" w:cstheme="majorBidi"/>
+        </w:rPr>
+      </w:pPr>
+      <w:r>
+        <w:rPr>
+          <w:rFonts w:asciiTheme="majorBidi" w:hAnsiTheme="majorBidi" w:cstheme="majorBidi"/>
+        </w:rPr>
+        <w:t xml:space="preserve">Str </w:t>
+      </w:r>
+    </w:p>
+    <w:p>
+      <w:pPr>
+        <w:pStyle w:val="ListParagraph"/>
+        <w:numPr>
+          <w:ilvl w:val="4"/>
+          <w:numId w:val="1"/>
+        </w:numPr>
+        <w:rPr>
+          <w:rFonts w:asciiTheme="majorBidi" w:hAnsiTheme="majorBidi" w:cstheme="majorBidi"/>
+        </w:rPr>
+      </w:pPr>
+      <w:r>
+        <w:rPr>
+          <w:rFonts w:asciiTheme="majorBidi" w:hAnsiTheme="majorBidi" w:cstheme="majorBidi"/>
+        </w:rPr>
+        <w:t>Allows for more precise styling dependent on business needs</w:t>
+      </w:r>
+    </w:p>
+    <w:p>
+      <w:pPr>
+        <w:pStyle w:val="ListParagraph"/>
+        <w:numPr>
+          <w:ilvl w:val="3"/>
+          <w:numId w:val="1"/>
+        </w:numPr>
+        <w:rPr>
+          <w:rFonts w:asciiTheme="majorBidi" w:hAnsiTheme="majorBidi" w:cstheme="majorBidi"/>
+        </w:rPr>
+      </w:pPr>
+      <w:r>
+        <w:rPr>
+          <w:rFonts w:asciiTheme="majorBidi" w:hAnsiTheme="majorBidi" w:cstheme="majorBidi"/>
+        </w:rPr>
+        <w:t>Lim</w:t>
+      </w:r>
+    </w:p>
+    <w:p>
+      <w:pPr>
+        <w:pStyle w:val="ListParagraph"/>
+        <w:numPr>
+          <w:ilvl w:val="2"/>
+          <w:numId w:val="1"/>
+        </w:numPr>
+        <w:rPr>
+          <w:rFonts w:asciiTheme="majorBidi" w:hAnsiTheme="majorBidi" w:cstheme="majorBidi"/>
+        </w:rPr>
+      </w:pPr>
+      <w:r>
+        <w:rPr>
+          <w:rFonts w:asciiTheme="majorBidi" w:hAnsiTheme="majorBidi" w:cstheme="majorBidi"/>
+        </w:rPr>
+        <w:t xml:space="preserve">PElements = styles specific parts of an </w:t>
+      </w:r>
+      <w:proofErr w:type="gramStart"/>
+      <w:r>
+        <w:rPr>
+          <w:rFonts w:asciiTheme="majorBidi" w:hAnsiTheme="majorBidi" w:cstheme="majorBidi"/>
+        </w:rPr>
+        <w:t xml:space="preserve">element </w:t>
+      </w:r>
+      <w:r>
+        <w:rPr>
+          <w:rFonts w:asciiTheme="majorBidi" w:hAnsiTheme="majorBidi" w:cstheme="majorBidi"/>
+        </w:rPr>
+        <w:t xml:space="preserve"> (</w:t>
+      </w:r>
+      <w:proofErr w:type="gramEnd"/>
+      <w:r>
+        <w:rPr>
+          <w:rFonts w:asciiTheme="majorBidi" w:hAnsiTheme="majorBidi" w:cstheme="majorBidi"/>
+        </w:rPr>
+        <w:t>for example the first line of a paragraph)</w:t>
+      </w:r>
+    </w:p>
+    <w:p>
+      <w:pPr>
+        <w:pStyle w:val="ListParagraph"/>
+        <w:numPr>
+          <w:ilvl w:val="3"/>
+          <w:numId w:val="1"/>
+        </w:numPr>
+        <w:rPr>
+          <w:rFonts w:asciiTheme="majorBidi" w:hAnsiTheme="majorBidi" w:cstheme="majorBidi"/>
+        </w:rPr>
+      </w:pPr>
+      <w:r>
+        <w:rPr>
+          <w:rFonts w:asciiTheme="majorBidi" w:hAnsiTheme="majorBidi" w:cstheme="majorBidi"/>
+        </w:rPr>
+        <w:t>Properties</w:t>
+      </w:r>
+    </w:p>
+    <w:p>
+      <w:pPr>
+        <w:pStyle w:val="ListParagraph"/>
+        <w:numPr>
+          <w:ilvl w:val="3"/>
+          <w:numId w:val="1"/>
+        </w:numPr>
+        <w:rPr>
+          <w:rFonts w:asciiTheme="majorBidi" w:hAnsiTheme="majorBidi" w:cstheme="majorBidi"/>
+        </w:rPr>
+      </w:pPr>
+      <w:r>
+        <w:rPr>
+          <w:rFonts w:asciiTheme="majorBidi" w:hAnsiTheme="majorBidi" w:cstheme="majorBidi"/>
+        </w:rPr>
+        <w:t>Str</w:t>
+      </w:r>
+    </w:p>
+    <w:p>
+      <w:pPr>
+        <w:pStyle w:val="ListParagraph"/>
+        <w:numPr>
+          <w:ilvl w:val="3"/>
+          <w:numId w:val="1"/>
+        </w:numPr>
+        <w:rPr>
+          <w:rFonts w:asciiTheme="majorBidi" w:hAnsiTheme="majorBidi" w:cstheme="majorBidi"/>
+        </w:rPr>
+      </w:pPr>
+      <w:r>
+        <w:rPr>
+          <w:rFonts w:asciiTheme="majorBidi" w:hAnsiTheme="majorBidi" w:cstheme="majorBidi"/>
+        </w:rPr>
+        <w:t>Lim</w:t>
+      </w:r>
+    </w:p>
+    <w:p>
+      <w:pPr>
+        <w:pStyle w:val="ListParagraph"/>
+        <w:numPr>
+          <w:ilvl w:val="1"/>
+          <w:numId w:val="1"/>
+        </w:numPr>
+        <w:rPr>
+          <w:rFonts w:asciiTheme="majorBidi" w:hAnsiTheme="majorBidi" w:cstheme="majorBidi"/>
+        </w:rPr>
+      </w:pPr>
+      <w:r>
+        <w:rPr>
+          <w:rFonts w:asciiTheme="majorBidi" w:hAnsiTheme="majorBidi" w:cstheme="majorBidi"/>
+        </w:rPr>
+        <w:t>Combinators</w:t>
+      </w:r>
+      <w:r>
+        <w:rPr>
+          <w:rFonts w:asciiTheme="majorBidi" w:hAnsiTheme="majorBidi" w:cstheme="majorBidi"/>
+        </w:rPr>
+        <w:t xml:space="preserve"> = describes the relationship between selectors in a CSS statement</w:t>
+      </w:r>
+    </w:p>
+    <w:p>
+      <w:pPr>
+        <w:pStyle w:val="ListParagraph"/>
+        <w:numPr>
+          <w:ilvl w:val="2"/>
+          <w:numId w:val="1"/>
+        </w:numPr>
+        <w:rPr>
+          <w:rFonts w:asciiTheme="majorBidi" w:hAnsiTheme="majorBidi" w:cstheme="majorBidi"/>
+        </w:rPr>
+      </w:pPr>
+      <w:r>
+        <w:rPr>
+          <w:rFonts w:asciiTheme="majorBidi" w:hAnsiTheme="majorBidi" w:cstheme="majorBidi"/>
+        </w:rPr>
+        <w:t>Properties</w:t>
+      </w:r>
+    </w:p>
+    <w:p>
+      <w:pPr>
+        <w:pStyle w:val="ListParagraph"/>
+        <w:numPr>
+          <w:ilvl w:val="3"/>
+          <w:numId w:val="1"/>
+        </w:numPr>
+        <w:rPr>
+          <w:rFonts w:asciiTheme="majorBidi" w:hAnsiTheme="majorBidi" w:cstheme="majorBidi"/>
+        </w:rPr>
+      </w:pPr>
+      <w:r>
+        <w:rPr>
+          <w:rFonts w:asciiTheme="majorBidi" w:hAnsiTheme="majorBidi" w:cstheme="majorBidi"/>
+        </w:rPr>
+        <w:t>4 types of combinators</w:t>
+      </w:r>
+    </w:p>
+    <w:p>
+      <w:pPr>
+        <w:pStyle w:val="ListParagraph"/>
+        <w:numPr>
+          <w:ilvl w:val="4"/>
+          <w:numId w:val="1"/>
+        </w:numPr>
+        <w:rPr>
+          <w:rFonts w:asciiTheme="majorBidi" w:hAnsiTheme="majorBidi" w:cstheme="majorBidi"/>
+        </w:rPr>
+      </w:pPr>
+      <w:r>
+        <w:rPr>
+          <w:rFonts w:asciiTheme="majorBidi" w:hAnsiTheme="majorBidi" w:cstheme="majorBidi"/>
+        </w:rPr>
+        <w:t>Descendant</w:t>
+      </w:r>
+    </w:p>
+    <w:p>
+      <w:pPr>
+        <w:pStyle w:val="ListParagraph"/>
+        <w:numPr>
+          <w:ilvl w:val="4"/>
+          <w:numId w:val="1"/>
+        </w:numPr>
+        <w:rPr>
+          <w:rFonts w:asciiTheme="majorBidi" w:hAnsiTheme="majorBidi" w:cstheme="majorBidi"/>
+        </w:rPr>
+      </w:pPr>
+      <w:r>
+        <w:rPr>
+          <w:rFonts w:asciiTheme="majorBidi" w:hAnsiTheme="majorBidi" w:cstheme="majorBidi"/>
+        </w:rPr>
+        <w:t>Child</w:t>
+      </w:r>
+    </w:p>
+    <w:p>
+      <w:pPr>
+        <w:pStyle w:val="ListParagraph"/>
+        <w:numPr>
+          <w:ilvl w:val="4"/>
+          <w:numId w:val="1"/>
+        </w:numPr>
+        <w:rPr>
+          <w:rFonts w:asciiTheme="majorBidi" w:hAnsiTheme="majorBidi" w:cstheme="majorBidi"/>
+        </w:rPr>
+      </w:pPr>
+      <w:r>
+        <w:rPr>
+          <w:rFonts w:asciiTheme="majorBidi" w:hAnsiTheme="majorBidi" w:cstheme="majorBidi"/>
+        </w:rPr>
+        <w:t>Sibling</w:t>
+      </w:r>
+    </w:p>
+    <w:p>
+      <w:pPr>
+        <w:pStyle w:val="ListParagraph"/>
+        <w:numPr>
+          <w:ilvl w:val="4"/>
+          <w:numId w:val="1"/>
+        </w:numPr>
+        <w:rPr>
+          <w:rFonts w:asciiTheme="majorBidi" w:hAnsiTheme="majorBidi" w:cstheme="majorBidi"/>
+        </w:rPr>
+      </w:pPr>
+      <w:r>
+        <w:rPr>
+          <w:rFonts w:asciiTheme="majorBidi" w:hAnsiTheme="majorBidi" w:cstheme="majorBidi"/>
+        </w:rPr>
+        <w:t>General Sibling</w:t>
+      </w:r>
+    </w:p>
+    <w:p>
+      <w:pPr>
+        <w:pStyle w:val="ListParagraph"/>
+        <w:numPr>
+          <w:ilvl w:val="2"/>
+          <w:numId w:val="1"/>
+        </w:numPr>
+        <w:rPr>
+          <w:rFonts w:asciiTheme="majorBidi" w:hAnsiTheme="majorBidi" w:cstheme="majorBidi"/>
+        </w:rPr>
+      </w:pPr>
+      <w:r>
+        <w:rPr>
+          <w:rFonts w:asciiTheme="majorBidi" w:hAnsiTheme="majorBidi" w:cstheme="majorBidi"/>
+        </w:rPr>
+        <w:t xml:space="preserve">Str </w:t>
+      </w:r>
+    </w:p>
+    <w:p>
+      <w:pPr>
+        <w:pStyle w:val="ListParagraph"/>
+        <w:numPr>
+          <w:ilvl w:val="2"/>
+          <w:numId w:val="1"/>
+        </w:numPr>
+        <w:rPr>
+          <w:rFonts w:asciiTheme="majorBidi" w:hAnsiTheme="majorBidi" w:cstheme="majorBidi"/>
+        </w:rPr>
+      </w:pPr>
+      <w:r>
+        <w:rPr>
+          <w:rFonts w:asciiTheme="majorBidi" w:hAnsiTheme="majorBidi" w:cstheme="majorBidi"/>
+        </w:rPr>
+        <w:t>Lim</w:t>
+      </w:r>
+    </w:p>
+    <w:p>
+      <w:pPr>
+        <w:pStyle w:val="ListParagraph"/>
+        <w:numPr>
+          <w:ilvl w:val="1"/>
+          <w:numId w:val="1"/>
+        </w:numPr>
+        <w:rPr>
+          <w:rFonts w:asciiTheme="majorBidi" w:hAnsiTheme="majorBidi" w:cstheme="majorBidi"/>
+        </w:rPr>
+      </w:pPr>
+      <w:r>
+        <w:rPr>
+          <w:rFonts w:asciiTheme="majorBidi" w:hAnsiTheme="majorBidi" w:cstheme="majorBidi"/>
+        </w:rPr>
+        <w:t>Box Model</w:t>
+      </w:r>
+    </w:p>
+    <w:p>
+      <w:pPr>
+        <w:pStyle w:val="ListParagraph"/>
+        <w:numPr>
+          <w:ilvl w:val="2"/>
+          <w:numId w:val="1"/>
+        </w:numPr>
+        <w:rPr>
+          <w:rFonts w:asciiTheme="majorBidi" w:hAnsiTheme="majorBidi" w:cstheme="majorBidi"/>
+        </w:rPr>
+      </w:pPr>
+      <w:r>
+        <w:rPr>
+          <w:rFonts w:asciiTheme="majorBidi" w:hAnsiTheme="majorBidi" w:cstheme="majorBidi"/>
+        </w:rPr>
+        <w:t>Properties</w:t>
+      </w:r>
+    </w:p>
+    <w:p>
+      <w:pPr>
+        <w:pStyle w:val="ListParagraph"/>
+        <w:numPr>
+          <w:ilvl w:val="2"/>
+          <w:numId w:val="1"/>
+        </w:numPr>
+        <w:rPr>
+          <w:rFonts w:asciiTheme="majorBidi" w:hAnsiTheme="majorBidi" w:cstheme="majorBidi"/>
+        </w:rPr>
+      </w:pPr>
+      <w:r>
+        <w:rPr>
+          <w:rFonts w:asciiTheme="majorBidi" w:hAnsiTheme="majorBidi" w:cstheme="majorBidi"/>
+        </w:rPr>
+        <w:t>Str</w:t>
+      </w:r>
+    </w:p>
+    <w:p>
+      <w:pPr>
+        <w:pStyle w:val="ListParagraph"/>
+        <w:numPr>
+          <w:ilvl w:val="2"/>
+          <w:numId w:val="1"/>
+        </w:numPr>
+        <w:rPr>
+          <w:rFonts w:asciiTheme="majorBidi" w:hAnsiTheme="majorBidi" w:cstheme="majorBidi"/>
+        </w:rPr>
+      </w:pPr>
+      <w:r>
+        <w:rPr>
+          <w:rFonts w:asciiTheme="majorBidi" w:hAnsiTheme="majorBidi" w:cstheme="majorBidi"/>
+        </w:rPr>
+        <w:t>Lim</w:t>
+      </w:r>
     </w:p>
     <w:sectPr>
       <w:pgSz w:w="12240" w:h="15840"/>
@@ -545,7 +1785,7 @@
         <w:ind w:left="2880" w:hanging="360"/>
       </w:pPr>
     </w:lvl>
-    <w:lvl w:ilvl="4" w:tplc="04090019" w:tentative="1">
+    <w:lvl w:ilvl="4" w:tplc="04090019">
       <w:start w:val="1"/>
       <w:numFmt w:val="lowerLetter"/>
       <w:lvlText w:val="%5."/>

</xml_diff>